<commit_message>
last edits for project 2
</commit_message>
<xml_diff>
--- a/Project 2 - Harmful Brain Activity/895_Project2_Joseph_Martinez_01236703.docx
+++ b/Project 2 - Harmful Brain Activity/895_Project2_Joseph_Martinez_01236703.docx
@@ -24,8 +24,22 @@
         <w:t xml:space="preserve">Harmful Brain activity </w:t>
       </w:r>
       <w:r>
-        <w:t>Classification with KerasCV</w:t>
-      </w:r>
+        <w:t xml:space="preserve">Classification with </w:t>
+      </w:r>
+      <w:r>
+        <w:t>MobileNetV3</w:t>
+      </w:r>
+      <w:r>
+        <w:t xml:space="preserve"> </w:t>
+      </w:r>
+      <w:r>
+        <w:t xml:space="preserve">using </w:t>
+      </w:r>
+      <w:proofErr w:type="gramStart"/>
+      <w:r>
+        <w:t>KerasCV</w:t>
+      </w:r>
+      <w:proofErr w:type="gramEnd"/>
     </w:p>
     <w:p>
       <w:pPr>
@@ -135,6 +149,23 @@
       <w:r>
         <w:t xml:space="preserve"> Foundation, the competition aims to enhance EEG pattern classification accuracy, crucial for neurocritical care and drug development. Currently, manual EEG analysis is time-consuming and prone to errors. Participants are tasked with developing models to classify EEG patterns, including seizures and various discharges. Annotated EEG segments range from well-agreed idealized patterns to edge cases with disagreements among experts. Successful algorithms could expedite accurate treatments, benefiting neurology and pharmaceutical research.</w:t>
       </w:r>
+      <w:r>
+        <w:t xml:space="preserve"> </w:t>
+      </w:r>
+    </w:p>
+    <w:p>
+      <w:pPr>
+        <w:pStyle w:val="Abstract"/>
+      </w:pPr>
+      <w:r>
+        <w:t>Our</w:t>
+      </w:r>
+      <w:r>
+        <w:t xml:space="preserve"> study focuses on the detection and classification of EEG patterns associated with seizures and related conditions. We adapted the KerasCV starter notebook, originally employing the EfficientNetV2 architecture, and made a significant modification by substituting the model with MobileNetV3. Our experiments aimed to explore the comparative performance of the original and modified model architectures, with a particular emphasis on model generalization and overfitting. The results of our study provide valuable insights into the challenges and strategies involved in developing robust deep learning models for EEG-based seizure detection, highlighting the importance of model selection, regularization techniques, and hyperparameter tuning. Our findings contribute to advancing the state-of-the-art in automated EEG analysis</w:t>
+      </w:r>
+      <w:r>
+        <w:t>.</w:t>
+      </w:r>
     </w:p>
     <w:p>
       <w:pPr>
@@ -183,22 +214,19 @@
         <w:t xml:space="preserve">The </w:t>
       </w:r>
       <w:r>
-        <w:t>HMS - Harmful Brain Activity Classification</w:t>
+        <w:t xml:space="preserve">HMS - Harmful Brain Activity Classification </w:t>
+      </w:r>
+      <w:r>
+        <w:t>Kaggle competition</w:t>
       </w:r>
       <w:r>
         <w:t xml:space="preserve"> </w:t>
       </w:r>
       <w:r>
-        <w:t>Kaggle competition</w:t>
-      </w:r>
-      <w:r>
-        <w:t xml:space="preserve"> </w:t>
-      </w:r>
-      <w:r>
         <w:fldChar w:fldCharType="begin"/>
       </w:r>
       <w:r>
-        <w:instrText xml:space="preserve"> ADDIN EN.CITE &lt;EndNote&gt;&lt;Cite&gt;&lt;Author&gt;Jin&lt;/Author&gt;&lt;RecNum&gt;21&lt;/RecNum&gt;&lt;DisplayText&gt;[1]&lt;/DisplayText&gt;&lt;record&gt;&lt;rec-number&gt;21&lt;/rec-number&gt;&lt;foreign-keys&gt;&lt;key app="EN" db-id="xswd2wdacs9tf4ewfauve5addsx2stxsddwe" timestamp="1713731166"&gt;21&lt;/key&gt;&lt;/foreign-keys&gt;&lt;ref-type name="Book"&gt;6&lt;/ref-type&gt;&lt;contributors&gt;&lt;authors&gt;&lt;author&gt;Jin, Jing&lt;/author&gt;&lt;/authors&gt;&lt;/contributors&gt;&lt;titles&gt;&lt;title&gt;HMS - Harmful Brain Activity Classification&lt;/title&gt;&lt;/titles&gt;&lt;dates&gt;&lt;pub-dates&gt;&lt;date&gt;2024&lt;/date&gt;&lt;/pub-dates&gt;&lt;/dates&gt;&lt;publisher&gt;Kaggle&lt;/publisher&gt;&lt;label&gt;hms-harmful-brain-activity-classification&lt;/label&gt;&lt;urls&gt;&lt;related-urls&gt;&lt;url&gt;https://kaggle.com/competitions/hms-harmful-brain-activity-classification&lt;/url&gt;&lt;/related-urls&gt;&lt;/urls&gt;&lt;/record&gt;&lt;/Cite&gt;&lt;/EndNote&gt;</w:instrText>
+        <w:instrText xml:space="preserve"> ADDIN EN.CITE &lt;EndNote&gt;&lt;Cite&gt;&lt;Author&gt;Kaggle&lt;/Author&gt;&lt;RecNum&gt;21&lt;/RecNum&gt;&lt;DisplayText&gt;[1]&lt;/DisplayText&gt;&lt;record&gt;&lt;rec-number&gt;21&lt;/rec-number&gt;&lt;foreign-keys&gt;&lt;key app="EN" db-id="xswd2wdacs9tf4ewfauve5addsx2stxsddwe" timestamp="1713731166"&gt;21&lt;/key&gt;&lt;/foreign-keys&gt;&lt;ref-type name="Book"&gt;6&lt;/ref-type&gt;&lt;contributors&gt;&lt;authors&gt;&lt;author&gt;Kaggle&lt;/author&gt;&lt;/authors&gt;&lt;/contributors&gt;&lt;titles&gt;&lt;title&gt;HMS - Harmful Brain Activity Classification&lt;/title&gt;&lt;/titles&gt;&lt;dates&gt;&lt;pub-dates&gt;&lt;date&gt;2024&lt;/date&gt;&lt;/pub-dates&gt;&lt;/dates&gt;&lt;publisher&gt;https://www.kaggle.com/competitions/hms-harmful-brain-activity-classification&lt;/publisher&gt;&lt;label&gt;hms-harmful-brain-activity-classification&lt;/label&gt;&lt;urls&gt;&lt;related-urls&gt;&lt;url&gt;https://kaggle.com/competitions/hms-harmful-brain-activity-classification&lt;/url&gt;&lt;/related-urls&gt;&lt;/urls&gt;&lt;/record&gt;&lt;/Cite&gt;&lt;/EndNote&gt;</w:instrText>
       </w:r>
       <w:r>
         <w:fldChar w:fldCharType="separate"/>
@@ -216,7 +244,10 @@
         <w:t xml:space="preserve"> </w:t>
       </w:r>
       <w:r>
-        <w:t>addresses the pressing need for automating the detection and classification of seizures and other harmful brain activities in critically ill patients. Presently, electroencephalography (EEG) monitoring in neurocritical care heavily relies on manual interpretation by specialized neurologists. This process is not only time-consuming but also prone to errors, leading to delays in treatment and potential misdiagnoses. Moreover, the labor-intensive nature of manual EEG analysis poses significant challenges, including high costs, fatigue-related errors, and inconsistencies between different reviewers, even when they are experts in the field.</w:t>
+        <w:t xml:space="preserve">addresses the pressing need for automating the detection and classification of seizures and other harmful brain activities in critically ill patients. Presently, electroencephalography (EEG) monitoring in neurocritical care heavily relies on manual interpretation by specialized neurologists. This process is not only time-consuming but </w:t>
+      </w:r>
+      <w:r>
+        <w:t>also prone to errors, leading to delays in treatment and potential misdiagnoses. Moreover, the labor-intensive nature of manual EEG analysis poses significant challenges, including high costs, fatigue-related errors, and inconsistencies between different reviewers, even when they are experts in the field.</w:t>
       </w:r>
     </w:p>
     <w:p>
@@ -235,13 +266,7 @@
         <w:t xml:space="preserve">The primary objective of this competition is to develop </w:t>
       </w:r>
       <w:r>
-        <w:t xml:space="preserve">machine learning models that can accurately classify EEG segments into specific patterns, including seizures, </w:t>
-      </w:r>
-      <w:r>
-        <w:t xml:space="preserve">generalized periodic discharges, lateralized periodic discharges, and other relevant </w:t>
-      </w:r>
-      <w:r>
-        <w:t>categories.</w:t>
+        <w:t>machine learning models that can accurately classify EEG segments into specific patterns, including seizures, generalized periodic discharges, lateralized periodic discharges, and other relevant categories.</w:t>
       </w:r>
     </w:p>
     <w:p>
@@ -249,10 +274,7 @@
         <w:pStyle w:val="FirstParagraph"/>
       </w:pPr>
       <w:r>
-        <w:t>By leveraging EEG data recorded from critically ill patients</w:t>
-      </w:r>
-      <w:r>
-        <w:t xml:space="preserve"> </w:t>
+        <w:t xml:space="preserve">By leveraging EEG data recorded from critically ill patients </w:t>
       </w:r>
     </w:p>
     <w:p>
@@ -265,6 +287,11 @@
       <w:r>
         <w:t>will not only expedite the diagnostic process but also improve the accuracy and reliability of EEG analysis, ultimately leading to better patient outcomes in neurocritical care settings.</w:t>
       </w:r>
+    </w:p>
+    <w:p>
+      <w:pPr>
+        <w:pStyle w:val="SectionHeading"/>
+      </w:pPr>
     </w:p>
     <w:p>
       <w:pPr>
@@ -443,7 +470,11 @@
         <w:t xml:space="preserve"> </w:t>
       </w:r>
       <w:r>
-        <w:t xml:space="preserve"> is a library that extends the capabilities of Keras, a popular deep learning framework. It provides additional functionalities and pre-implemented models for various computer vision tasks, making it easier for developers to build and experiment with deep learning models for image-related tasks</w:t>
+        <w:t xml:space="preserve"> is a library that extends the capabilities of Keras, a popular deep learning framework. It provides additional </w:t>
+      </w:r>
+      <w:r>
+        <w:lastRenderedPageBreak/>
+        <w:t>functionalities and pre-implemented models for various computer vision tasks, making it easier for developers to build and experiment with deep learning models for image-related tasks</w:t>
       </w:r>
       <w:r>
         <w:t xml:space="preserve"> </w:t>
@@ -554,7 +585,6 @@
         <w:pStyle w:val="Heading2"/>
       </w:pPr>
       <w:r>
-        <w:lastRenderedPageBreak/>
         <w:t>Data Preprocessing:</w:t>
       </w:r>
     </w:p>
@@ -563,19 +593,7 @@
         <w:pStyle w:val="FirstParagraph"/>
       </w:pPr>
       <w:r>
-        <w:t xml:space="preserve">The data preprocessing pipeline for </w:t>
-      </w:r>
-      <w:r>
-        <w:t>the</w:t>
-      </w:r>
-      <w:r>
-        <w:t xml:space="preserve"> classification task involves several steps to prepare the spectrogram data for model training</w:t>
-      </w:r>
-      <w:r>
-        <w:t>:</w:t>
-      </w:r>
-      <w:r>
-        <w:t xml:space="preserve"> </w:t>
+        <w:t xml:space="preserve">The data preprocessing pipeline for the classification task involves several steps to prepare the spectrogram data for model training: </w:t>
       </w:r>
     </w:p>
     <w:p>
@@ -657,13 +675,7 @@
         <w:t>Data Loading</w:t>
       </w:r>
       <w:r>
-        <w:t>:</w:t>
-      </w:r>
-      <w:r>
-        <w:t xml:space="preserve"> </w:t>
-      </w:r>
-      <w:r>
-        <w:t xml:space="preserve">The </w:t>
+        <w:t xml:space="preserve">: The </w:t>
       </w:r>
       <w:proofErr w:type="spellStart"/>
       <w:r>
@@ -766,10 +778,7 @@
         <w:t>Build Train &amp; Valid Dataset:</w:t>
       </w:r>
       <w:r>
-        <w:t xml:space="preserve"> </w:t>
-      </w:r>
-      <w:r>
-        <w:t xml:space="preserve">Only the first sample for each </w:t>
+        <w:t xml:space="preserve"> Only the first sample for each </w:t>
       </w:r>
       <w:proofErr w:type="spellStart"/>
       <w:r>
@@ -777,7 +786,10 @@
       </w:r>
       <w:proofErr w:type="spellEnd"/>
       <w:r>
-        <w:t xml:space="preserve"> is used to keep the dataset size manageable. The training and validation datasets are constructed using the </w:t>
+        <w:t xml:space="preserve"> is used to keep the dataset size manageable. The training and validation datasets are </w:t>
+      </w:r>
+      <w:r>
+        <w:t xml:space="preserve">constructed using the </w:t>
       </w:r>
       <w:proofErr w:type="spellStart"/>
       <w:r>
@@ -807,13 +819,7 @@
         <w:pStyle w:val="FirstParagraph"/>
       </w:pPr>
       <w:r>
-        <w:t xml:space="preserve">The model architecture utilized </w:t>
-      </w:r>
-      <w:r>
-        <w:t>the original</w:t>
-      </w:r>
-      <w:r>
-        <w:t xml:space="preserve"> notebook employs the EfficientNetV2 B2, a convolutional neural network (CNN) model from </w:t>
+        <w:t xml:space="preserve">The model architecture utilized the original notebook employs the EfficientNetV2 B2, a convolutional neural network (CNN) model from </w:t>
       </w:r>
       <w:proofErr w:type="spellStart"/>
       <w:r>
@@ -821,13 +827,7 @@
       </w:r>
       <w:proofErr w:type="spellEnd"/>
       <w:r>
-        <w:t xml:space="preserve"> collection of pretrained models. EfficientNetV2 is known for its effectiveness in various computer vision tasks due to its balanced architecture, which efficiently scales the network's depth, width, and resolution.</w:t>
-      </w:r>
-      <w:r>
-        <w:t xml:space="preserve"> </w:t>
-      </w:r>
-      <w:r>
-        <w:t>The architecture consists of several key components</w:t>
+        <w:t xml:space="preserve"> collection of pretrained models. EfficientNetV2 is known for its effectiveness in various computer vision tasks due to its balanced architecture, which efficiently scales the network's depth, width, and resolution. The architecture consists of several key components</w:t>
       </w:r>
       <w:r>
         <w:t xml:space="preserve"> (see Figure 2)</w:t>
@@ -2235,7 +2235,11 @@
         <w:pStyle w:val="FirstParagraph"/>
       </w:pPr>
       <w:r>
-        <w:t>Training was performed over 13 epochs with a batch size of 64 samples. A cosine learning rate scheduler was employed to adjust the learning rate during training. The training process was executed with verbosity level set to 1, providing detailed output information during each epoch.</w:t>
+        <w:t xml:space="preserve">Training was performed over 13 epochs with a batch size of 64 samples. A cosine learning rate scheduler was employed </w:t>
+      </w:r>
+      <w:r>
+        <w:lastRenderedPageBreak/>
+        <w:t>to adjust the learning rate during training. The training process was executed with verbosity level set to 1, providing detailed output information during each epoch.</w:t>
       </w:r>
     </w:p>
     <w:p>
@@ -2248,10 +2252,7 @@
     </w:p>
     <w:p>
       <w:r>
-        <w:t>T</w:t>
-      </w:r>
-      <w:r>
-        <w:t>he evaluation metric in this competition is KL Divergence</w:t>
+        <w:t>The evaluation metric in this competition is KL Divergence</w:t>
       </w:r>
       <w:r>
         <w:t>:</w:t>
@@ -2291,19 +2292,7 @@
             <w:rPr>
               <w:rFonts w:ascii="Cambria Math" w:hAnsi="Cambria Math"/>
             </w:rPr>
-            <m:t>(</m:t>
-          </m:r>
-          <m:r>
-            <w:rPr>
-              <w:rFonts w:ascii="Cambria Math" w:hAnsi="Cambria Math"/>
-            </w:rPr>
-            <m:t>P</m:t>
-          </m:r>
-          <m:r>
-            <w:rPr>
-              <w:rFonts w:ascii="Cambria Math" w:hAnsi="Cambria Math"/>
-            </w:rPr>
-            <m:t xml:space="preserve"> || Q)=</m:t>
+            <m:t>(P || Q)=</m:t>
           </m:r>
           <m:nary>
             <m:naryPr>
@@ -2421,6 +2410,11 @@
       <w:pPr>
         <w:jc w:val="both"/>
       </w:pPr>
+    </w:p>
+    <w:p>
+      <w:pPr>
+        <w:jc w:val="both"/>
+      </w:pPr>
       <w:r>
         <w:t>Where</w:t>
       </w:r>
@@ -2459,22 +2453,7 @@
         <w:t>is the predicted distribution.</w:t>
       </w:r>
       <w:r>
-        <w:t xml:space="preserve"> We </w:t>
-      </w:r>
-      <w:r>
-        <w:t>use</w:t>
-      </w:r>
-      <w:r>
-        <w:t>d</w:t>
-      </w:r>
-      <w:r>
-        <w:t xml:space="preserve"> it</w:t>
-      </w:r>
-      <w:r>
-        <w:t xml:space="preserve"> directly</w:t>
-      </w:r>
-      <w:r>
-        <w:t xml:space="preserve"> as our loss function</w:t>
+        <w:t xml:space="preserve"> We used it directly as our loss function</w:t>
       </w:r>
       <w:r>
         <w:t xml:space="preserve">, </w:t>
@@ -2495,13 +2474,7 @@
         <w:t xml:space="preserve">We used the </w:t>
       </w:r>
       <w:r>
-        <w:t>implementation</w:t>
-      </w:r>
-      <w:r>
-        <w:t xml:space="preserve"> for KL Divergence loss</w:t>
-      </w:r>
-      <w:r>
-        <w:t xml:space="preserve"> in Keras</w:t>
+        <w:t>implementation for KL Divergence loss in Keras</w:t>
       </w:r>
       <w:r>
         <w:t>:</w:t>
@@ -2518,14 +2491,16 @@
         <w:rPr>
           <w:rFonts w:ascii="Aptos Mono" w:hAnsi="Aptos Mono"/>
         </w:rPr>
-        <w:t>k</w:t>
-      </w:r>
-      <w:r>
+        <w:t>keras.losses.KLDivergence()</w:t>
+      </w:r>
+    </w:p>
+    <w:p>
+      <w:pPr>
+        <w:jc w:val="center"/>
         <w:rPr>
           <w:rFonts w:ascii="Aptos Mono" w:hAnsi="Aptos Mono"/>
         </w:rPr>
-        <w:t>eras.losses.KLDivergence()</w:t>
-      </w:r>
+      </w:pPr>
     </w:p>
     <w:p>
       <w:pPr>
@@ -2538,11 +2513,6 @@
     </w:p>
     <w:p>
       <w:pPr>
-        <w:pStyle w:val="FirstParagraph"/>
-      </w:pPr>
-    </w:p>
-    <w:p>
-      <w:pPr>
         <w:pStyle w:val="Heading2"/>
       </w:pPr>
       <w:r>
@@ -2554,31 +2524,7 @@
         <w:jc w:val="both"/>
       </w:pPr>
       <w:r>
-        <w:t>In contrast to the original implementation utilizing EfficientNetV2, we opted for the utilization of MobileNetV3 for the model architecture. Th</w:t>
-      </w:r>
-      <w:r>
-        <w:t>is</w:t>
-      </w:r>
-      <w:r>
-        <w:t xml:space="preserve"> substitution introduces alterations to the network's composition and</w:t>
-      </w:r>
-      <w:r>
-        <w:t xml:space="preserve"> </w:t>
-      </w:r>
-      <w:r>
-        <w:t>parameterization, leading to distinctive performance characteristics</w:t>
-      </w:r>
-      <w:r>
-        <w:t xml:space="preserve">. </w:t>
-      </w:r>
-      <w:r>
-        <w:t>The modified architecture comprises the following components</w:t>
-      </w:r>
-      <w:r>
-        <w:t xml:space="preserve"> (See figure below)</w:t>
-      </w:r>
-      <w:r>
-        <w:t>:</w:t>
+        <w:t>In contrast to the original implementation utilizing EfficientNetV2, we opted for the utilization of MobileNetV3 for the model architecture. This substitution introduces alterations to the network's composition and parameterization, leading to distinctive performance characteristics. The modified architecture comprises the following components (See figure below):</w:t>
       </w:r>
     </w:p>
     <w:p>
@@ -2645,6 +2591,11 @@
       <w:pPr>
         <w:jc w:val="both"/>
       </w:pPr>
+    </w:p>
+    <w:p>
+      <w:pPr>
+        <w:jc w:val="both"/>
+      </w:pPr>
       <w:r>
         <w:t>The updated architecture configuration leads to a total of 3,002,118 parameters, with 2,977,718 parameters trainable and 24,400 non-trainable parameters. This substitution aims to explore the performance characteristics of MobileNetV3 in comparison to the original EfficientNetV2 architecture, potentially offering insights into the efficacy of different network architectures for the EEG pattern classification task.</w:t>
       </w:r>
@@ -2658,6 +2609,12 @@
       <w:tblPr>
         <w:tblStyle w:val="TableGrid"/>
         <w:tblW w:w="0" w:type="auto"/>
+        <w:tblBorders>
+          <w:left w:val="none" w:sz="0" w:space="0" w:color="auto"/>
+          <w:right w:val="none" w:sz="0" w:space="0" w:color="auto"/>
+          <w:insideH w:val="none" w:sz="0" w:space="0" w:color="auto"/>
+          <w:insideV w:val="none" w:sz="0" w:space="0" w:color="auto"/>
+        </w:tblBorders>
         <w:tblLayout w:type="fixed"/>
         <w:tblLook w:val="04A0" w:firstRow="1" w:lastRow="0" w:firstColumn="1" w:lastColumn="0" w:noHBand="0" w:noVBand="1"/>
       </w:tblPr>
@@ -3535,9 +3492,6 @@
         <w:tc>
           <w:tcPr>
             <w:tcW w:w="2538" w:type="dxa"/>
-            <w:tcBorders>
-              <w:bottom w:val="single" w:sz="4" w:space="0" w:color="auto"/>
-            </w:tcBorders>
             <w:vAlign w:val="center"/>
           </w:tcPr>
           <w:p>
@@ -3603,9 +3557,6 @@
         <w:tc>
           <w:tcPr>
             <w:tcW w:w="1440" w:type="dxa"/>
-            <w:tcBorders>
-              <w:bottom w:val="single" w:sz="4" w:space="0" w:color="auto"/>
-            </w:tcBorders>
             <w:vAlign w:val="center"/>
           </w:tcPr>
           <w:p>
@@ -3690,9 +3641,6 @@
         <w:tc>
           <w:tcPr>
             <w:tcW w:w="1134" w:type="dxa"/>
-            <w:tcBorders>
-              <w:bottom w:val="single" w:sz="4" w:space="0" w:color="auto"/>
-            </w:tcBorders>
             <w:vAlign w:val="center"/>
           </w:tcPr>
           <w:p>
@@ -3865,7 +3813,105 @@
         <w:rPr>
           <w:sz w:val="20"/>
         </w:rPr>
-        <w:t>Figure I</w:t>
+        <w:t>Figure II</w:t>
+      </w:r>
+    </w:p>
+    <w:p>
+      <w:pPr>
+        <w:pStyle w:val="FigureCaptions"/>
+      </w:pPr>
+      <w:r>
+        <w:t>Modified model architecture</w:t>
+      </w:r>
+    </w:p>
+    <w:p>
+      <w:pPr>
+        <w:pStyle w:val="FirstParagraph"/>
+      </w:pPr>
+    </w:p>
+    <w:p>
+      <w:pPr>
+        <w:pStyle w:val="SectionHeading"/>
+        <w:outlineLvl w:val="0"/>
+      </w:pPr>
+      <w:r>
+        <w:t>Results</w:t>
+      </w:r>
+    </w:p>
+    <w:p>
+      <w:pPr>
+        <w:pStyle w:val="FirstParagraph"/>
+      </w:pPr>
+      <w:r>
+        <w:t>The performance of the model trained using MobileNetV3 Large as compared to the original model based on EfficientNetV2 is summarized below</w:t>
+      </w:r>
+      <w:r>
+        <w:t>.</w:t>
+      </w:r>
+    </w:p>
+    <w:p>
+      <w:pPr>
+        <w:pStyle w:val="FirstParagraph"/>
+        <w:jc w:val="center"/>
+      </w:pPr>
+      <w:r>
+        <w:drawing>
+          <wp:inline distT="0" distB="0" distL="0" distR="0" wp14:anchorId="32148485" wp14:editId="516336FA">
+            <wp:extent cx="2560320" cy="2073345"/>
+            <wp:effectExtent l="0" t="0" r="0" b="0"/>
+            <wp:docPr id="360888146" name="Picture 1" descr="A graph of different sizes and colors&#10;&#10;Description automatically generated with medium confidence"/>
+            <wp:cNvGraphicFramePr>
+              <a:graphicFrameLocks xmlns:a="http://schemas.openxmlformats.org/drawingml/2006/main" noChangeAspect="1"/>
+            </wp:cNvGraphicFramePr>
+            <a:graphic xmlns:a="http://schemas.openxmlformats.org/drawingml/2006/main">
+              <a:graphicData uri="http://schemas.openxmlformats.org/drawingml/2006/picture">
+                <pic:pic xmlns:pic="http://schemas.openxmlformats.org/drawingml/2006/picture">
+                  <pic:nvPicPr>
+                    <pic:cNvPr id="360888146" name="Picture 1" descr="A graph of different sizes and colors&#10;&#10;Description automatically generated with medium confidence"/>
+                    <pic:cNvPicPr/>
+                  </pic:nvPicPr>
+                  <pic:blipFill rotWithShape="1">
+                    <a:blip r:embed="rId8"/>
+                    <a:srcRect r="49102"/>
+                    <a:stretch/>
+                  </pic:blipFill>
+                  <pic:spPr bwMode="auto">
+                    <a:xfrm>
+                      <a:off x="0" y="0"/>
+                      <a:ext cx="2560320" cy="2073345"/>
+                    </a:xfrm>
+                    <a:prstGeom prst="rect">
+                      <a:avLst/>
+                    </a:prstGeom>
+                    <a:ln>
+                      <a:noFill/>
+                    </a:ln>
+                    <a:extLst>
+                      <a:ext uri="{53640926-AAD7-44D8-BBD7-CCE9431645EC}">
+                        <a14:shadowObscured xmlns:a14="http://schemas.microsoft.com/office/drawing/2010/main"/>
+                      </a:ext>
+                    </a:extLst>
+                  </pic:spPr>
+                </pic:pic>
+              </a:graphicData>
+            </a:graphic>
+          </wp:inline>
+        </w:drawing>
+      </w:r>
+    </w:p>
+    <w:p>
+      <w:pPr>
+        <w:pStyle w:val="FigureHeading"/>
+        <w:outlineLvl w:val="0"/>
+        <w:rPr>
+          <w:sz w:val="20"/>
+        </w:rPr>
+      </w:pPr>
+      <w:r>
+        <w:rPr>
+          <w:sz w:val="20"/>
+        </w:rPr>
+        <w:t>Figure II</w:t>
       </w:r>
       <w:r>
         <w:rPr>
@@ -3879,10 +3925,303 @@
         <w:pStyle w:val="FigureCaptions"/>
       </w:pPr>
       <w:r>
-        <w:t>Modified</w:t>
-      </w:r>
-      <w:r>
-        <w:t xml:space="preserve"> model architecture</w:t>
+        <w:t>L</w:t>
+      </w:r>
+      <w:r>
+        <w:t xml:space="preserve">oss vs epoch plot of </w:t>
+      </w:r>
+      <w:r>
+        <w:t>the o</w:t>
+      </w:r>
+      <w:r>
+        <w:t>riginal model</w:t>
+      </w:r>
+    </w:p>
+    <w:p>
+      <w:pPr>
+        <w:pStyle w:val="FirstParagraph"/>
+        <w:jc w:val="center"/>
+      </w:pPr>
+    </w:p>
+    <w:p>
+      <w:pPr>
+        <w:pStyle w:val="FirstParagraph"/>
+        <w:jc w:val="center"/>
+      </w:pPr>
+      <w:r>
+        <w:drawing>
+          <wp:inline distT="0" distB="0" distL="0" distR="0" wp14:anchorId="4A134D83" wp14:editId="64C2D30C">
+            <wp:extent cx="2560320" cy="2133891"/>
+            <wp:effectExtent l="0" t="0" r="0" b="0"/>
+            <wp:docPr id="1715008795" name="Picture 1" descr="A graph of different sizes and colors&#10;&#10;Description automatically generated with medium confidence"/>
+            <wp:cNvGraphicFramePr>
+              <a:graphicFrameLocks xmlns:a="http://schemas.openxmlformats.org/drawingml/2006/main" noChangeAspect="1"/>
+            </wp:cNvGraphicFramePr>
+            <a:graphic xmlns:a="http://schemas.openxmlformats.org/drawingml/2006/main">
+              <a:graphicData uri="http://schemas.openxmlformats.org/drawingml/2006/picture">
+                <pic:pic xmlns:pic="http://schemas.openxmlformats.org/drawingml/2006/picture">
+                  <pic:nvPicPr>
+                    <pic:cNvPr id="1715008795" name="Picture 1" descr="A graph of different sizes and colors&#10;&#10;Description automatically generated with medium confidence"/>
+                    <pic:cNvPicPr/>
+                  </pic:nvPicPr>
+                  <pic:blipFill rotWithShape="1">
+                    <a:blip r:embed="rId8"/>
+                    <a:srcRect l="50546"/>
+                    <a:stretch/>
+                  </pic:blipFill>
+                  <pic:spPr bwMode="auto">
+                    <a:xfrm>
+                      <a:off x="0" y="0"/>
+                      <a:ext cx="2560320" cy="2133891"/>
+                    </a:xfrm>
+                    <a:prstGeom prst="rect">
+                      <a:avLst/>
+                    </a:prstGeom>
+                    <a:ln>
+                      <a:noFill/>
+                    </a:ln>
+                    <a:extLst>
+                      <a:ext uri="{53640926-AAD7-44D8-BBD7-CCE9431645EC}">
+                        <a14:shadowObscured xmlns:a14="http://schemas.microsoft.com/office/drawing/2010/main"/>
+                      </a:ext>
+                    </a:extLst>
+                  </pic:spPr>
+                </pic:pic>
+              </a:graphicData>
+            </a:graphic>
+          </wp:inline>
+        </w:drawing>
+      </w:r>
+    </w:p>
+    <w:p>
+      <w:pPr>
+        <w:pStyle w:val="FigureHeading"/>
+        <w:outlineLvl w:val="0"/>
+        <w:rPr>
+          <w:sz w:val="20"/>
+        </w:rPr>
+      </w:pPr>
+      <w:r>
+        <w:rPr>
+          <w:sz w:val="20"/>
+        </w:rPr>
+        <w:t>Figure I</w:t>
+      </w:r>
+      <w:r>
+        <w:rPr>
+          <w:sz w:val="20"/>
+        </w:rPr>
+        <w:t>V</w:t>
+      </w:r>
+    </w:p>
+    <w:p>
+      <w:pPr>
+        <w:pStyle w:val="FigureCaptions"/>
+      </w:pPr>
+      <w:r>
+        <w:t>L</w:t>
+      </w:r>
+      <w:r>
+        <w:t xml:space="preserve">oss vs epoch plot of </w:t>
+      </w:r>
+      <w:r>
+        <w:t xml:space="preserve">the </w:t>
+      </w:r>
+      <w:r>
+        <w:t>new</w:t>
+      </w:r>
+      <w:r>
+        <w:t xml:space="preserve"> model</w:t>
+      </w:r>
+    </w:p>
+    <w:p>
+      <w:pPr>
+        <w:pStyle w:val="FirstParagraph"/>
+        <w:jc w:val="center"/>
+      </w:pPr>
+    </w:p>
+    <w:p>
+      <w:pPr>
+        <w:pStyle w:val="FirstParagraph"/>
+      </w:pPr>
+      <w:r>
+        <w:t xml:space="preserve">It is evident from the results that both models exhibit a decrease in training loss and validation loss over the course of training epochs. However, the MobileNetV3 Large model demonstrates a slightly higher validation loss compared to </w:t>
+      </w:r>
+      <w:r>
+        <w:lastRenderedPageBreak/>
+        <w:t>the original model across all epochs. This suggests that the MobileNetV3 Large model may have slightly inferior performance in terms of generalization to unseen data compared to the original EfficientNetV2 model.</w:t>
+      </w:r>
+    </w:p>
+    <w:p>
+      <w:pPr>
+        <w:pStyle w:val="FirstParagraph"/>
+      </w:pPr>
+      <w:r>
+        <w:t>Further analysis could provide additional insights into the comparative performance of the two models. Additionally, experimentation with hyperparameters and model configurations may lead to improvements in the performance of both models.</w:t>
+      </w:r>
+    </w:p>
+    <w:p>
+      <w:pPr>
+        <w:pStyle w:val="FirstParagraph"/>
+      </w:pPr>
+      <w:r>
+        <w:t xml:space="preserve">The behavior observed in the validation loss curve of the modified model, where the loss initially increases before eventually decreasing after epoch 5, is indicative of a phenomenon commonly known as </w:t>
+      </w:r>
+      <w:r>
+        <w:rPr>
+          <w:i/>
+          <w:iCs/>
+        </w:rPr>
+        <w:t>overfitting</w:t>
+      </w:r>
+      <w:r>
+        <w:t xml:space="preserve"> or </w:t>
+      </w:r>
+      <w:r>
+        <w:rPr>
+          <w:i/>
+          <w:iCs/>
+        </w:rPr>
+        <w:t>early overfitting</w:t>
+      </w:r>
+      <w:r>
+        <w:t>.</w:t>
+      </w:r>
+      <w:r>
+        <w:t xml:space="preserve"> </w:t>
+      </w:r>
+      <w:r>
+        <w:t>Overfitting occurs when a model learns to perform well on the training data but fails to generalize its performance to unseen data, such as the validation set. This phenomenon often manifests as a decrease in training loss while the validation loss begins to increase, suggesting that the model is memorizing the training data rather than learning meaningful patterns.</w:t>
+      </w:r>
+      <w:r>
+        <w:t xml:space="preserve"> This </w:t>
+      </w:r>
+      <w:r>
+        <w:t>could be attributed to several factors:</w:t>
+      </w:r>
+    </w:p>
+    <w:p>
+      <w:pPr>
+        <w:pStyle w:val="FirstParagraph"/>
+        <w:numPr>
+          <w:ilvl w:val="0"/>
+          <w:numId w:val="19"/>
+        </w:numPr>
+      </w:pPr>
+      <w:r>
+        <w:rPr>
+          <w:b/>
+          <w:bCs/>
+        </w:rPr>
+        <w:t>Model Complexity:</w:t>
+      </w:r>
+      <w:r>
+        <w:t xml:space="preserve"> The MobileNetV3 Large architecture might be more complex than necessary for the given task, leading to overfitting. This complexity could result in the model capturing noise or irrelevant patterns in the training data, which do not generalize well to unseen data.</w:t>
+      </w:r>
+    </w:p>
+    <w:p>
+      <w:pPr>
+        <w:pStyle w:val="FirstParagraph"/>
+        <w:numPr>
+          <w:ilvl w:val="0"/>
+          <w:numId w:val="19"/>
+        </w:numPr>
+      </w:pPr>
+      <w:r>
+        <w:rPr>
+          <w:b/>
+          <w:bCs/>
+        </w:rPr>
+        <w:t>Insufficient Regularization:</w:t>
+      </w:r>
+      <w:r>
+        <w:t xml:space="preserve"> The model may lack effective regularization techniques to prevent overfitting, such as dropout layers or weight decay. Without proper regularization, the model may become overly sensitive to the training data, resulting in poor generalization.</w:t>
+      </w:r>
+    </w:p>
+    <w:p>
+      <w:pPr>
+        <w:pStyle w:val="FirstParagraph"/>
+        <w:numPr>
+          <w:ilvl w:val="0"/>
+          <w:numId w:val="19"/>
+        </w:numPr>
+      </w:pPr>
+      <w:r>
+        <w:rPr>
+          <w:b/>
+          <w:bCs/>
+        </w:rPr>
+        <w:t>Hyperparameter Tuning:</w:t>
+      </w:r>
+      <w:r>
+        <w:t xml:space="preserve"> The hyperparameters of the model, such as learning rate or batch size, may not be optimized for the given dataset. Suboptimal hyperparameters can exacerbate overfitting and lead to poor generalization performance.</w:t>
+      </w:r>
+    </w:p>
+    <w:p>
+      <w:pPr>
+        <w:pStyle w:val="FirstParagraph"/>
+      </w:pPr>
+    </w:p>
+    <w:p>
+      <w:pPr>
+        <w:pStyle w:val="Heading2"/>
+      </w:pPr>
+      <w:r>
+        <w:t>Lessons Learned</w:t>
+      </w:r>
+    </w:p>
+    <w:p>
+      <w:pPr>
+        <w:pStyle w:val="FirstParagraph"/>
+      </w:pPr>
+      <w:r>
+        <w:t>The experiments conducted provide valuable insights into the development and training of deep learning models for the task of seizure detection and classification using electroencephalography (EEG) signals. Several key lessons can be gleaned from our endeavors, shedding light on both the challenges encountered and the strategies employed to address them.</w:t>
+      </w:r>
+    </w:p>
+    <w:p>
+      <w:pPr>
+        <w:pStyle w:val="FirstParagraph"/>
+      </w:pPr>
+    </w:p>
+    <w:p>
+      <w:pPr>
+        <w:pStyle w:val="FirstParagraph"/>
+        <w:numPr>
+          <w:ilvl w:val="0"/>
+          <w:numId w:val="20"/>
+        </w:numPr>
+      </w:pPr>
+      <w:r>
+        <w:rPr>
+          <w:b/>
+          <w:bCs/>
+        </w:rPr>
+        <w:t>Model Selection and Architecture</w:t>
+      </w:r>
+      <w:r>
+        <w:t xml:space="preserve">: The choice of model architecture plays a pivotal role in the performance of the seizure detection system. Our experiments comparing the EfficientNetV2 and MobileNetV3 architectures underscored the importance of selecting an appropriate model that balances complexity and effectiveness. While the EfficientNetV2 exhibited stable behavior throughout training, the </w:t>
+      </w:r>
+      <w:r>
+        <w:t>MobileNetV3 demonstrated peculiar validation loss fluctuations, indicative of potential overfitting. This highlights the necessity of carefully evaluating and selecting model architectures tailored to the specific requirements and characteristics of the EEG dataset.</w:t>
+      </w:r>
+    </w:p>
+    <w:p>
+      <w:pPr>
+        <w:pStyle w:val="FirstParagraph"/>
+        <w:numPr>
+          <w:ilvl w:val="0"/>
+          <w:numId w:val="20"/>
+        </w:numPr>
+      </w:pPr>
+      <w:r>
+        <w:rPr>
+          <w:b/>
+          <w:bCs/>
+        </w:rPr>
+        <w:t>Generalization and Overfitting:</w:t>
+      </w:r>
+      <w:r>
+        <w:t xml:space="preserve"> The observed phenomenon of early overfitting in the modified model underscores the challenges associated with achieving generalization in deep learning models. Despite efforts to mitigate overfitting through regularization techniques, the MobileNetV3 architecture exhibited a divergence between training and validation loss after a few epochs. This emphasizes the importance of robust regularization strategies and hyperparameter tuning to prevent overfitting and enhance the model's generalization capabilities.</w:t>
       </w:r>
     </w:p>
     <w:p>
@@ -3896,659 +4235,65 @@
         <w:outlineLvl w:val="0"/>
       </w:pPr>
       <w:r>
-        <w:t>Results</w:t>
-      </w:r>
-    </w:p>
-    <w:p>
-      <w:pPr>
-        <w:pStyle w:val="FirstParagraph"/>
-      </w:pPr>
-      <w:r>
-        <w:t>The performance of the model trained using MobileNetV3 Large as compared to the original model based on EfficientNetV2 is summarized below</w:t>
-      </w:r>
-      <w:r>
-        <w:t>.</w:t>
-      </w:r>
-    </w:p>
-    <w:p>
-      <w:pPr>
-        <w:pStyle w:val="FirstParagraph"/>
-      </w:pPr>
-      <w:r>
-        <w:t>It is evident from the results that both models exhibit a decrease in training loss and validation loss over the course of training epochs. However, the MobileNetV3 Large model demonstrates a slightly higher validation loss compared to the original model across all epochs. This suggests that the MobileNetV3 Large model may have slightly inferior performance in terms of generalization to unseen data compared to the original EfficientNetV2 model.</w:t>
-      </w:r>
-    </w:p>
-    <w:p>
-      <w:pPr>
-        <w:pStyle w:val="FirstParagraph"/>
-      </w:pPr>
-      <w:r>
-        <w:t>Further analysis could p</w:t>
-      </w:r>
-      <w:r>
-        <w:t>r</w:t>
-      </w:r>
-      <w:r>
-        <w:t>ovide additional insights into the comparative performance of the two models. Additionally, experimentation with hyperparameters and model configurations may lead to improvements in the performance of both models.</w:t>
-      </w:r>
-    </w:p>
-    <w:p>
-      <w:pPr>
-        <w:pStyle w:val="FirstParagraph"/>
-      </w:pPr>
-    </w:p>
-    <w:p>
-      <w:pPr>
-        <w:pStyle w:val="FirstParagraph"/>
-      </w:pPr>
-    </w:p>
-    <w:p>
-      <w:pPr>
-        <w:pStyle w:val="FirstParagraph"/>
-      </w:pPr>
-      <w:r>
-        <w:t>The performance of the modified convolutional neural network (CNN) model in classifying foliar diseases in apple trees was evaluated based on several metrics. The obtained results are as follows:</w:t>
-      </w:r>
-    </w:p>
-    <w:p>
-      <w:pPr>
-        <w:pStyle w:val="Bullets"/>
-        <w:numPr>
-          <w:ilvl w:val="0"/>
-          <w:numId w:val="0"/>
-        </w:numPr>
-        <w:jc w:val="center"/>
-      </w:pPr>
-      <w:r>
-        <w:t>TABLE I</w:t>
-      </w:r>
-    </w:p>
-    <w:p>
-      <w:pPr>
-        <w:pStyle w:val="FigureCaptions"/>
-      </w:pPr>
-      <w:r>
-        <w:t>Performance metrics</w:t>
-      </w:r>
-    </w:p>
-    <w:tbl>
-      <w:tblPr>
-        <w:tblW w:w="0" w:type="auto"/>
-        <w:jc w:val="center"/>
-        <w:tblBorders>
-          <w:top w:val="single" w:sz="12" w:space="0" w:color="008000"/>
-          <w:bottom w:val="single" w:sz="12" w:space="0" w:color="008000"/>
-        </w:tblBorders>
-        <w:tblLayout w:type="fixed"/>
-        <w:tblCellMar>
-          <w:left w:w="70" w:type="dxa"/>
-          <w:right w:w="70" w:type="dxa"/>
-        </w:tblCellMar>
-        <w:tblLook w:val="0000" w:firstRow="0" w:lastRow="0" w:firstColumn="0" w:lastColumn="0" w:noHBand="0" w:noVBand="0"/>
-      </w:tblPr>
-      <w:tblGrid>
-        <w:gridCol w:w="2734"/>
-        <w:gridCol w:w="1428"/>
-      </w:tblGrid>
-      <w:tr>
-        <w:trPr>
-          <w:trHeight w:val="24"/>
-          <w:jc w:val="center"/>
-        </w:trPr>
-        <w:tc>
-          <w:tcPr>
-            <w:tcW w:w="2734" w:type="dxa"/>
-            <w:tcBorders>
-              <w:bottom w:val="single" w:sz="6" w:space="0" w:color="008000"/>
-            </w:tcBorders>
-          </w:tcPr>
-          <w:p>
-            <w:pPr>
-              <w:pStyle w:val="FootnoteText"/>
-            </w:pPr>
-            <w:r>
-              <w:t>Metric</w:t>
-            </w:r>
-          </w:p>
-        </w:tc>
-        <w:tc>
-          <w:tcPr>
-            <w:tcW w:w="1428" w:type="dxa"/>
-            <w:tcBorders>
-              <w:bottom w:val="single" w:sz="6" w:space="0" w:color="008000"/>
-            </w:tcBorders>
-          </w:tcPr>
-          <w:p>
-            <w:pPr>
-              <w:pStyle w:val="FootnoteText"/>
-            </w:pPr>
-            <w:r>
-              <w:t>Value</w:t>
-            </w:r>
-          </w:p>
-        </w:tc>
-      </w:tr>
-      <w:tr>
-        <w:trPr>
-          <w:trHeight w:val="348"/>
-          <w:jc w:val="center"/>
-        </w:trPr>
-        <w:tc>
-          <w:tcPr>
-            <w:tcW w:w="2734" w:type="dxa"/>
-          </w:tcPr>
-          <w:p>
-            <w:pPr>
-              <w:pStyle w:val="Tabletext"/>
-            </w:pPr>
-            <w:r>
-              <w:t>Accuracy</w:t>
-            </w:r>
-          </w:p>
-          <w:p>
-            <w:pPr>
-              <w:pStyle w:val="Tabletext"/>
-            </w:pPr>
-            <w:r>
-              <w:t>Precision</w:t>
-            </w:r>
-          </w:p>
-          <w:p>
-            <w:pPr>
-              <w:pStyle w:val="Tabletext"/>
-            </w:pPr>
-            <w:r>
-              <w:t>Recall</w:t>
-            </w:r>
-          </w:p>
-          <w:p>
-            <w:pPr>
-              <w:pStyle w:val="Tabletext"/>
-            </w:pPr>
-            <w:r>
-              <w:t>F1 Score</w:t>
-            </w:r>
-          </w:p>
-        </w:tc>
-        <w:tc>
-          <w:tcPr>
-            <w:tcW w:w="1428" w:type="dxa"/>
-          </w:tcPr>
-          <w:p>
-            <w:pPr>
-              <w:pStyle w:val="Tabletext"/>
-            </w:pPr>
-            <w:r>
-              <w:t>0.3065</w:t>
-            </w:r>
-          </w:p>
-          <w:p>
-            <w:pPr>
-              <w:pStyle w:val="Tabletext"/>
-              <w:rPr>
-                <w:smallCaps/>
-              </w:rPr>
-            </w:pPr>
-            <w:r>
-              <w:rPr>
-                <w:smallCaps/>
-              </w:rPr>
-              <w:t>0.0939</w:t>
-            </w:r>
-          </w:p>
-          <w:p>
-            <w:pPr>
-              <w:pStyle w:val="Tabletext"/>
-              <w:rPr>
-                <w:smallCaps/>
-              </w:rPr>
-            </w:pPr>
-            <w:r>
-              <w:rPr>
-                <w:smallCaps/>
-              </w:rPr>
-              <w:t>0.3065</w:t>
-            </w:r>
-          </w:p>
-          <w:p>
-            <w:pPr>
-              <w:pStyle w:val="Tabletext"/>
-              <w:rPr>
-                <w:smallCaps/>
-              </w:rPr>
-            </w:pPr>
-            <w:r>
-              <w:rPr>
-                <w:smallCaps/>
-              </w:rPr>
-              <w:t>0.1438</w:t>
-            </w:r>
-          </w:p>
-        </w:tc>
-      </w:tr>
-    </w:tbl>
-    <w:p>
-      <w:pPr>
-        <w:pStyle w:val="BodyText"/>
-        <w:ind w:firstLine="0"/>
-      </w:pPr>
-    </w:p>
-    <w:p>
-      <w:pPr>
-        <w:pStyle w:val="BodyText"/>
-        <w:ind w:firstLine="0"/>
-      </w:pPr>
-      <w:r>
-        <w:t xml:space="preserve">For comparison, </w:t>
-      </w:r>
-      <w:r>
-        <w:t>Table II shows</w:t>
-      </w:r>
-      <w:r>
-        <w:t xml:space="preserve"> the scored of the </w:t>
-      </w:r>
-      <w:r>
-        <w:t>top 5 leaderboard of the competition.</w:t>
-      </w:r>
-    </w:p>
-    <w:p>
-      <w:pPr>
-        <w:pStyle w:val="Bullets"/>
-        <w:numPr>
-          <w:ilvl w:val="0"/>
-          <w:numId w:val="0"/>
-        </w:numPr>
-        <w:jc w:val="center"/>
-      </w:pPr>
-      <w:r>
-        <w:t>TABLE I</w:t>
-      </w:r>
-      <w:r>
-        <w:t>I</w:t>
-      </w:r>
-    </w:p>
-    <w:p>
-      <w:pPr>
-        <w:pStyle w:val="FigureCaptions"/>
-      </w:pPr>
-      <w:r>
-        <w:t xml:space="preserve">Performance of </w:t>
-      </w:r>
-      <w:r>
-        <w:t xml:space="preserve">leaderboard </w:t>
-      </w:r>
-      <w:r>
-        <w:t xml:space="preserve">top </w:t>
-      </w:r>
-      <w:r>
-        <w:t>5</w:t>
-      </w:r>
-      <w:r>
-        <w:t xml:space="preserve"> </w:t>
-      </w:r>
-      <w:r>
-        <w:t>of the competition</w:t>
-      </w:r>
-    </w:p>
-    <w:tbl>
-      <w:tblPr>
-        <w:tblW w:w="0" w:type="auto"/>
-        <w:jc w:val="center"/>
-        <w:tblBorders>
-          <w:top w:val="single" w:sz="12" w:space="0" w:color="008000"/>
-          <w:bottom w:val="single" w:sz="12" w:space="0" w:color="008000"/>
-        </w:tblBorders>
-        <w:tblLayout w:type="fixed"/>
-        <w:tblCellMar>
-          <w:left w:w="70" w:type="dxa"/>
-          <w:right w:w="70" w:type="dxa"/>
-        </w:tblCellMar>
-        <w:tblLook w:val="0000" w:firstRow="0" w:lastRow="0" w:firstColumn="0" w:lastColumn="0" w:noHBand="0" w:noVBand="0"/>
-      </w:tblPr>
-      <w:tblGrid>
-        <w:gridCol w:w="360"/>
-        <w:gridCol w:w="1447"/>
-        <w:gridCol w:w="1122"/>
-      </w:tblGrid>
-      <w:tr>
-        <w:trPr>
-          <w:trHeight w:val="11"/>
-          <w:jc w:val="center"/>
-        </w:trPr>
-        <w:tc>
-          <w:tcPr>
-            <w:tcW w:w="360" w:type="dxa"/>
-            <w:tcBorders>
-              <w:bottom w:val="single" w:sz="6" w:space="0" w:color="008000"/>
-            </w:tcBorders>
-          </w:tcPr>
-          <w:p>
-            <w:pPr>
-              <w:pStyle w:val="FootnoteText"/>
-            </w:pPr>
-            <w:r>
-              <w:t>#</w:t>
-            </w:r>
-          </w:p>
-        </w:tc>
-        <w:tc>
-          <w:tcPr>
-            <w:tcW w:w="1447" w:type="dxa"/>
-            <w:tcBorders>
-              <w:bottom w:val="single" w:sz="6" w:space="0" w:color="008000"/>
-            </w:tcBorders>
-          </w:tcPr>
-          <w:p>
-            <w:pPr>
-              <w:pStyle w:val="FootnoteText"/>
-            </w:pPr>
-            <w:r>
-              <w:t>Team</w:t>
-            </w:r>
-          </w:p>
-        </w:tc>
-        <w:tc>
-          <w:tcPr>
-            <w:tcW w:w="1122" w:type="dxa"/>
-            <w:tcBorders>
-              <w:bottom w:val="single" w:sz="6" w:space="0" w:color="008000"/>
-            </w:tcBorders>
-          </w:tcPr>
-          <w:p>
-            <w:pPr>
-              <w:pStyle w:val="FootnoteText"/>
-            </w:pPr>
-            <w:r>
-              <w:t>Score</w:t>
-            </w:r>
-          </w:p>
-        </w:tc>
-      </w:tr>
-      <w:tr>
-        <w:trPr>
-          <w:trHeight w:val="182"/>
-          <w:jc w:val="center"/>
-        </w:trPr>
-        <w:tc>
-          <w:tcPr>
-            <w:tcW w:w="360" w:type="dxa"/>
-          </w:tcPr>
-          <w:p>
-            <w:pPr>
-              <w:pStyle w:val="Tabletext"/>
-            </w:pPr>
-            <w:r>
-              <w:t>1</w:t>
-            </w:r>
-          </w:p>
-          <w:p>
-            <w:pPr>
-              <w:pStyle w:val="Tabletext"/>
-            </w:pPr>
-            <w:r>
-              <w:t>2</w:t>
-            </w:r>
-          </w:p>
-          <w:p>
-            <w:pPr>
-              <w:pStyle w:val="Tabletext"/>
-            </w:pPr>
-            <w:r>
-              <w:t>3</w:t>
-            </w:r>
-          </w:p>
-          <w:p>
-            <w:pPr>
-              <w:pStyle w:val="Tabletext"/>
-            </w:pPr>
-            <w:r>
-              <w:t>4</w:t>
-            </w:r>
-          </w:p>
-          <w:p>
-            <w:pPr>
-              <w:pStyle w:val="Tabletext"/>
-            </w:pPr>
-            <w:r>
-              <w:t>5</w:t>
-            </w:r>
-          </w:p>
-        </w:tc>
-        <w:tc>
-          <w:tcPr>
-            <w:tcW w:w="1447" w:type="dxa"/>
-          </w:tcPr>
-          <w:p>
-            <w:pPr>
-              <w:pStyle w:val="Tabletext"/>
-            </w:pPr>
-            <w:r>
-              <w:t>baseline</w:t>
-            </w:r>
-          </w:p>
-          <w:p>
-            <w:pPr>
-              <w:pStyle w:val="Tabletext"/>
-            </w:pPr>
-            <w:proofErr w:type="spellStart"/>
-            <w:r>
-              <w:t>Luminide</w:t>
-            </w:r>
-            <w:proofErr w:type="spellEnd"/>
-          </w:p>
-          <w:p>
-            <w:pPr>
-              <w:pStyle w:val="Tabletext"/>
-            </w:pPr>
-            <w:r>
-              <w:t>Data Oriented</w:t>
-            </w:r>
-          </w:p>
-          <w:p>
-            <w:pPr>
-              <w:pStyle w:val="Tabletext"/>
-            </w:pPr>
-            <w:r>
-              <w:t>Team Why</w:t>
-            </w:r>
-          </w:p>
-          <w:p>
-            <w:pPr>
-              <w:pStyle w:val="Tabletext"/>
-            </w:pPr>
-            <w:proofErr w:type="spellStart"/>
-            <w:r>
-              <w:t>mknzfr</w:t>
-            </w:r>
-            <w:proofErr w:type="spellEnd"/>
-          </w:p>
-        </w:tc>
-        <w:tc>
-          <w:tcPr>
-            <w:tcW w:w="1122" w:type="dxa"/>
-          </w:tcPr>
-          <w:p>
-            <w:pPr>
-              <w:pStyle w:val="Tabletext"/>
-              <w:rPr>
-                <w:smallCaps/>
-              </w:rPr>
-            </w:pPr>
-            <w:r>
-              <w:rPr>
-                <w:smallCaps/>
-              </w:rPr>
-              <w:t>0.88336</w:t>
-            </w:r>
-          </w:p>
-          <w:p>
-            <w:pPr>
-              <w:pStyle w:val="Tabletext"/>
-              <w:rPr>
-                <w:smallCaps/>
-              </w:rPr>
-            </w:pPr>
-            <w:r>
-              <w:rPr>
-                <w:smallCaps/>
-              </w:rPr>
-              <w:t>0.87560</w:t>
-            </w:r>
-          </w:p>
-          <w:p>
-            <w:pPr>
-              <w:pStyle w:val="Tabletext"/>
-              <w:rPr>
-                <w:smallCaps/>
-              </w:rPr>
-            </w:pPr>
-            <w:r>
-              <w:rPr>
-                <w:smallCaps/>
-              </w:rPr>
-              <w:t>0.87469</w:t>
-            </w:r>
-          </w:p>
-          <w:p>
-            <w:pPr>
-              <w:pStyle w:val="Tabletext"/>
-              <w:rPr>
-                <w:smallCaps/>
-              </w:rPr>
-            </w:pPr>
-            <w:r>
-              <w:rPr>
-                <w:smallCaps/>
-              </w:rPr>
-              <w:t>0.87287</w:t>
-            </w:r>
-          </w:p>
-          <w:p>
-            <w:pPr>
-              <w:pStyle w:val="Tabletext"/>
-              <w:rPr>
-                <w:smallCaps/>
-              </w:rPr>
-            </w:pPr>
-            <w:r>
-              <w:rPr>
-                <w:smallCaps/>
-              </w:rPr>
-              <w:t>0.86851</w:t>
-            </w:r>
-          </w:p>
-        </w:tc>
-      </w:tr>
-    </w:tbl>
-    <w:p>
-      <w:pPr>
-        <w:pStyle w:val="FirstParagraph"/>
-      </w:pPr>
-    </w:p>
-    <w:p>
-      <w:pPr>
-        <w:pStyle w:val="FirstParagraph"/>
-      </w:pPr>
-      <w:r>
-        <w:t>Comparing these metrics with the top performers on the Kaggle leaderboard, it is evident that the model's performance falls significantly short in terms of accuracy and other evaluation metrics. The model achieved an accuracy of 30.65%, which is substantially lower than the top leaderboard entries, which achieved accuracies above 86%.</w:t>
-      </w:r>
-    </w:p>
-    <w:p>
-      <w:pPr>
-        <w:pStyle w:val="FirstParagraph"/>
-      </w:pPr>
-      <w:r>
-        <w:t>The relatively low performance of the model can be attributed to several factors:</w:t>
-      </w:r>
-    </w:p>
-    <w:p>
-      <w:pPr>
-        <w:pStyle w:val="FirstParagraph"/>
-      </w:pPr>
-      <w:r>
-        <w:t>1. Limited Data and Reduced Training Size: Utilizing only 10% of the original dataset for training, validation, and testing might have resulted in insufficient data for the model to learn complex patterns effectively. This reduction in training data could have led to poor generalization and lower performance.</w:t>
-      </w:r>
-    </w:p>
-    <w:p>
-      <w:pPr>
-        <w:pStyle w:val="FirstParagraph"/>
-      </w:pPr>
-      <w:r>
-        <w:t>2. Simplified Model Architecture: The reduction in the number of convolutional layers and the removal of one layer from the original architecture might have resulted in a loss of representational capacity, limiting the model's ability to extract intricate features from the input images.</w:t>
-      </w:r>
-    </w:p>
-    <w:p>
-      <w:pPr>
-        <w:pStyle w:val="FirstParagraph"/>
-      </w:pPr>
+        <w:t>Conclusion</w:t>
+      </w:r>
+    </w:p>
+    <w:p>
+      <w:pPr>
+        <w:jc w:val="both"/>
+      </w:pPr>
+      <w:r>
+        <w:t>In this study, we explored the development of deep learning models for EEG-based harmful brain activity classification, with a focus on seizure detection and related patterns. Leveraging the HMS - Harmful Brain Activity Classification Kaggle competition dataset, we aimed to automate the classification of EEG segments into distinct patterns using machine learning techniques.</w:t>
+      </w:r>
+    </w:p>
+    <w:p>
+      <w:pPr>
+        <w:jc w:val="both"/>
+      </w:pPr>
+      <w:r>
+        <w:t xml:space="preserve">Our adaptation of the KerasCV starter notebook, originally designed with EfficientNetV2, featured a significant modification by substituting the model architecture with MobileNetV3. This change was motivated by the </w:t>
+      </w:r>
+      <w:r>
+        <w:t>model</w:t>
+      </w:r>
+      <w:r>
+        <w:t>´s</w:t>
+      </w:r>
+      <w:r>
+        <w:t xml:space="preserve"> efficiency and suitability for deployment on mobile and edge devices, offering potential advantages in real-world clinical applications.</w:t>
+      </w:r>
+    </w:p>
+    <w:p>
+      <w:pPr>
+        <w:jc w:val="both"/>
+      </w:pPr>
+      <w:r>
+        <w:t>The results from our experiments revealed notable insights into the comparative performance of the original and modified model architectures. While both models exhibited a decrease in training and validation loss over epochs, the MobileNetV3-based model demonstrated slightly inferior generalization performance compared to the EfficientNetV2 counterpart. This discrepancy, highlighted by the validation loss behavior, suggests potential challenges related to model complexity and overfitting.</w:t>
+      </w:r>
+    </w:p>
+    <w:p>
+      <w:pPr>
+        <w:jc w:val="both"/>
+      </w:pPr>
+      <w:r>
+        <w:t>The observed phenomenon of increasing validation loss followed by a subsequent decrease in the modified model's behavior underscores the importance of model selection, regularization strategies, and hyperparameter tuning. Addressing these factors is critical to enhancing model generalization and mitigating issues associated with overfitting, ultimately improving the reliability and accuracy of EEG pattern classification.</w:t>
+      </w:r>
+    </w:p>
+    <w:p>
+      <w:pPr>
+        <w:jc w:val="both"/>
+      </w:pPr>
+      <w:r>
+        <w:t xml:space="preserve">In summary, our study contributes valuable insights into the development and optimization of deep learning models for EEG-based harmful brain activity classification. Moving forward, further investigations into alternative model architectures, regularization techniques, and hyperparameter configurations are warranted to advance the state-of-the-art in automated EEG analysis, with the ultimate goal of </w:t>
+      </w:r>
       <w:r>
         <w:lastRenderedPageBreak/>
-        <w:t>3. High Class Imbalance: The dataset might have exhibited significant class imbalance, with certain disease categories being overrepresented compared to others. This imbalance could have affected the model's ability to learn from minority classes, leading to lower precision and recall values.</w:t>
-      </w:r>
-    </w:p>
-    <w:p>
-      <w:pPr>
-        <w:pStyle w:val="FirstParagraph"/>
-      </w:pPr>
-      <w:r>
-        <w:t>4. Limited Computational Resources: Despite efforts to optimize the model for training on a local GPU with 8GB of RAM, the computational resources might still have been insufficient to train a complex CNN architecture effectively. This limitation could have hindered the model's capacity to learn intricate patterns from the data.</w:t>
-      </w:r>
-    </w:p>
-    <w:p>
-      <w:pPr>
-        <w:pStyle w:val="Heading2"/>
-      </w:pPr>
-      <w:r>
-        <w:t>Lessons Learned</w:t>
-      </w:r>
-    </w:p>
-    <w:p>
-      <w:pPr>
-        <w:pStyle w:val="FirstParagraph"/>
-      </w:pPr>
-      <w:r>
-        <w:t>This project highlights several key learnings:</w:t>
-      </w:r>
-    </w:p>
-    <w:p>
-      <w:pPr>
-        <w:pStyle w:val="FirstParagraph"/>
-      </w:pPr>
-      <w:r>
-        <w:t>1.</w:t>
-      </w:r>
-      <w:r>
-        <w:tab/>
-        <w:t>Importance of Data Quantity and Quality: Adequate data quantity and diversity are essential for training robust machine learning models, particularly in complex tasks such as image classification. Future iterations of the project should focus on acquiring a larger and more diverse dataset to improve model performance.</w:t>
-      </w:r>
-    </w:p>
-    <w:p>
-      <w:pPr>
-        <w:pStyle w:val="FirstParagraph"/>
-      </w:pPr>
-      <w:r>
-        <w:t>2.</w:t>
-      </w:r>
-      <w:r>
-        <w:tab/>
-        <w:t>Model Complexity vs. Computational Resources: Balancing model complexity with available computational resources is crucial. While simplifying the model architecture can improve training speed and resource utilization, it should be done judiciously to avoid compromising performance.</w:t>
-      </w:r>
-    </w:p>
-    <w:p>
-      <w:pPr>
-        <w:pStyle w:val="FirstParagraph"/>
-      </w:pPr>
-      <w:r>
-        <w:t>3.</w:t>
-      </w:r>
-      <w:r>
-        <w:tab/>
-        <w:t>Continuous Iteration and Experimentation: Machine learning projects often require iterative development and experimentation. Different model architectures, hyperparameters, and training strategies should be explored systematically to identify the most effective approach.</w:t>
-      </w:r>
-    </w:p>
-    <w:p>
-      <w:pPr>
-        <w:pStyle w:val="FirstParagraph"/>
+        <w:t>improving patient care and outcomes in neurocritical care settings. The lessons learned from this study provide a foundation for future research aimed at refining and deploying machine learning solutions for real-time seizure detection and diagnosis.</w:t>
+      </w:r>
+    </w:p>
+    <w:p>
+      <w:pPr>
+        <w:jc w:val="both"/>
       </w:pPr>
     </w:p>
     <w:p>
@@ -4557,7 +4302,7 @@
         <w:outlineLvl w:val="0"/>
       </w:pPr>
       <w:r>
-        <w:t>Conclusion</w:t>
+        <w:t>Author Information</w:t>
       </w:r>
     </w:p>
     <w:p>
@@ -4565,21 +4310,22 @@
         <w:pStyle w:val="FirstParagraph"/>
       </w:pPr>
       <w:r>
-        <w:t>In conclusion, while the modified CNN model exhibited shortcomings in achieving competitive performance levels compared to the top-performing models on the Kaggle leaderboard, the project has offered valuable insights into the intricacies of disease classification within agricultural settings. The constrained computational resources and the limited training data subset posed significant challenges in training a highly accurate model. Despite these obstacles, the project underscores the importance of continued exploration and innovation in the realm of plant pathology diagnosis.</w:t>
-      </w:r>
-    </w:p>
-    <w:p>
-      <w:pPr>
-        <w:pStyle w:val="FirstParagraph"/>
-      </w:pPr>
-    </w:p>
-    <w:p>
-      <w:pPr>
-        <w:pStyle w:val="FirstParagraph"/>
-      </w:pPr>
-      <w:r>
-        <w:t>While the ultimate goal of achieving state-of-the-art performance was not met, the project lays a foundation for future advancements in the field. Moving forward, addressing the limitations observed in this iteration, such as augmenting the dataset with a larger and more diverse collection of images, exploring more sophisticated model architectures, and leveraging advanced training techniques, can lead to the development of more robust and accurate solutions for plant pathology diagnosis. By iteratively refining methodologies and incorporating lessons learned from this endeavor, future iterations of the project hold the promise of realizing the overarching goal of enhancing disease detection and management in agricultural systems.</w:t>
-      </w:r>
+        <w:rPr>
+          <w:b/>
+        </w:rPr>
+        <w:t xml:space="preserve">Joseph Martínez, </w:t>
+      </w:r>
+      <w:r>
+        <w:t>Modeling and Simulation Engineering Master’s student</w:t>
+      </w:r>
+      <w:r>
+        <w:t xml:space="preserve"> at Old Dominion University (ODU). </w:t>
+      </w:r>
+    </w:p>
+    <w:p>
+      <w:pPr>
+        <w:jc w:val="both"/>
+      </w:pPr>
     </w:p>
     <w:p>
       <w:pPr>
@@ -4614,7 +4360,7 @@
       </w:r>
       <w:r>
         <w:tab/>
-        <w:t xml:space="preserve">Jin, J., </w:t>
+        <w:t xml:space="preserve">Kaggle, </w:t>
       </w:r>
       <w:r>
         <w:rPr>
@@ -4623,13 +4369,28 @@
         <w:t>HMS - Harmful Brain Activity Classification</w:t>
       </w:r>
       <w:r>
-        <w:t>. Kaggle.</w:t>
+        <w:t xml:space="preserve">. </w:t>
+      </w:r>
+      <w:hyperlink r:id="rId9" w:history="1">
+        <w:r>
+          <w:rPr>
+            <w:rStyle w:val="Hyperlink"/>
+          </w:rPr>
+          <w:t>https://www.kaggle.com/competitions/hms-harmful-brain-activity-classification</w:t>
+        </w:r>
+      </w:hyperlink>
+      <w:r>
+        <w:t>.</w:t>
       </w:r>
     </w:p>
     <w:p>
       <w:pPr>
         <w:pStyle w:val="EndNoteBibliography"/>
         <w:ind w:left="720" w:hanging="720"/>
+        <w:rPr>
+          <w:szCs w:val="22"/>
+          <w:lang w:eastAsia="zh-CN"/>
+        </w:rPr>
       </w:pPr>
       <w:r>
         <w:t>2.</w:t>
@@ -4647,7 +4408,7 @@
       <w:r>
         <w:t xml:space="preserve">. </w:t>
       </w:r>
-      <w:hyperlink r:id="rId8" w:history="1">
+      <w:hyperlink r:id="rId10" w:history="1">
         <w:r>
           <w:rPr>
             <w:rStyle w:val="Hyperlink"/>
@@ -4658,54 +4419,8 @@
       <w:r>
         <w:t>.</w:t>
       </w:r>
-    </w:p>
-    <w:p>
-      <w:pPr>
-        <w:autoSpaceDE w:val="0"/>
-        <w:autoSpaceDN w:val="0"/>
-        <w:adjustRightInd w:val="0"/>
-        <w:ind w:left="360" w:hanging="360"/>
-        <w:jc w:val="both"/>
-        <w:rPr>
-          <w:sz w:val="16"/>
-          <w:szCs w:val="22"/>
-          <w:lang w:eastAsia="zh-CN"/>
-        </w:rPr>
-      </w:pPr>
       <w:r>
         <w:fldChar w:fldCharType="end"/>
-      </w:r>
-    </w:p>
-    <w:p>
-      <w:pPr>
-        <w:pStyle w:val="SectionHeading"/>
-        <w:outlineLvl w:val="0"/>
-      </w:pPr>
-      <w:r>
-        <w:t>Author Information</w:t>
-      </w:r>
-    </w:p>
-    <w:p>
-      <w:pPr>
-        <w:pStyle w:val="FirstParagraph"/>
-      </w:pPr>
-      <w:r>
-        <w:rPr>
-          <w:b/>
-        </w:rPr>
-        <w:t>Joseph Martínez</w:t>
-      </w:r>
-      <w:r>
-        <w:rPr>
-          <w:b/>
-        </w:rPr>
-        <w:t xml:space="preserve">, </w:t>
-      </w:r>
-      <w:r>
-        <w:t>Modeling and Simulation Engineering Master’s student</w:t>
-      </w:r>
-      <w:r>
-        <w:t xml:space="preserve"> at Old Dominion University (ODU). </w:t>
       </w:r>
     </w:p>
     <w:p>
@@ -4725,33 +4440,6 @@
           <w:pgMar w:top="1080" w:right="1080" w:bottom="1440" w:left="1080" w:header="720" w:footer="720" w:gutter="0"/>
           <w:cols w:num="2" w:space="288"/>
         </w:sectPr>
-      </w:pPr>
-    </w:p>
-    <w:p>
-      <w:pPr>
-        <w:pStyle w:val="References"/>
-        <w:numPr>
-          <w:ilvl w:val="0"/>
-          <w:numId w:val="0"/>
-        </w:numPr>
-      </w:pPr>
-    </w:p>
-    <w:p>
-      <w:pPr>
-        <w:pStyle w:val="References"/>
-        <w:numPr>
-          <w:ilvl w:val="0"/>
-          <w:numId w:val="0"/>
-        </w:numPr>
-      </w:pPr>
-    </w:p>
-    <w:p>
-      <w:pPr>
-        <w:pStyle w:val="References"/>
-        <w:numPr>
-          <w:ilvl w:val="0"/>
-          <w:numId w:val="0"/>
-        </w:numPr>
       </w:pPr>
     </w:p>
     <w:p>
@@ -4953,7 +4641,7 @@
       <w:legacy w:legacy="1" w:legacySpace="0" w:legacyIndent="720"/>
       <w:lvlJc w:val="left"/>
       <w:pPr>
-        <w:ind w:left="1152" w:hanging="720"/>
+        <w:ind w:left="792" w:hanging="720"/>
       </w:pPr>
     </w:lvl>
     <w:lvl w:ilvl="4">
@@ -4963,7 +4651,7 @@
       <w:legacy w:legacy="1" w:legacySpace="0" w:legacyIndent="720"/>
       <w:lvlJc w:val="left"/>
       <w:pPr>
-        <w:ind w:left="1872" w:hanging="720"/>
+        <w:ind w:left="1512" w:hanging="720"/>
       </w:pPr>
     </w:lvl>
     <w:lvl w:ilvl="5">
@@ -4973,7 +4661,7 @@
       <w:legacy w:legacy="1" w:legacySpace="0" w:legacyIndent="720"/>
       <w:lvlJc w:val="left"/>
       <w:pPr>
-        <w:ind w:left="2592" w:hanging="720"/>
+        <w:ind w:left="2232" w:hanging="720"/>
       </w:pPr>
     </w:lvl>
     <w:lvl w:ilvl="6">
@@ -4983,7 +4671,7 @@
       <w:legacy w:legacy="1" w:legacySpace="0" w:legacyIndent="720"/>
       <w:lvlJc w:val="left"/>
       <w:pPr>
-        <w:ind w:left="3312" w:hanging="720"/>
+        <w:ind w:left="2952" w:hanging="720"/>
       </w:pPr>
     </w:lvl>
     <w:lvl w:ilvl="7">
@@ -4993,7 +4681,7 @@
       <w:legacy w:legacy="1" w:legacySpace="0" w:legacyIndent="720"/>
       <w:lvlJc w:val="left"/>
       <w:pPr>
-        <w:ind w:left="4032" w:hanging="720"/>
+        <w:ind w:left="3672" w:hanging="720"/>
       </w:pPr>
     </w:lvl>
     <w:lvl w:ilvl="8">
@@ -5003,11 +4691,97 @@
       <w:legacy w:legacy="1" w:legacySpace="0" w:legacyIndent="720"/>
       <w:lvlJc w:val="left"/>
       <w:pPr>
-        <w:ind w:left="4752" w:hanging="720"/>
+        <w:ind w:left="4392" w:hanging="720"/>
       </w:pPr>
     </w:lvl>
   </w:abstractNum>
   <w:abstractNum w:abstractNumId="1" w15:restartNumberingAfterBreak="0">
+    <w:nsid w:val="01623C85"/>
+    <w:multiLevelType w:val="hybridMultilevel"/>
+    <w:tmpl w:val="C3C27DD0"/>
+    <w:lvl w:ilvl="0" w:tplc="0409000F">
+      <w:start w:val="1"/>
+      <w:numFmt w:val="decimal"/>
+      <w:lvlText w:val="%1."/>
+      <w:lvlJc w:val="left"/>
+      <w:pPr>
+        <w:ind w:left="360" w:hanging="360"/>
+      </w:pPr>
+    </w:lvl>
+    <w:lvl w:ilvl="1" w:tplc="04090019" w:tentative="1">
+      <w:start w:val="1"/>
+      <w:numFmt w:val="lowerLetter"/>
+      <w:lvlText w:val="%2."/>
+      <w:lvlJc w:val="left"/>
+      <w:pPr>
+        <w:ind w:left="1080" w:hanging="360"/>
+      </w:pPr>
+    </w:lvl>
+    <w:lvl w:ilvl="2" w:tplc="0409001B" w:tentative="1">
+      <w:start w:val="1"/>
+      <w:numFmt w:val="lowerRoman"/>
+      <w:lvlText w:val="%3."/>
+      <w:lvlJc w:val="right"/>
+      <w:pPr>
+        <w:ind w:left="1800" w:hanging="180"/>
+      </w:pPr>
+    </w:lvl>
+    <w:lvl w:ilvl="3" w:tplc="0409000F" w:tentative="1">
+      <w:start w:val="1"/>
+      <w:numFmt w:val="decimal"/>
+      <w:lvlText w:val="%4."/>
+      <w:lvlJc w:val="left"/>
+      <w:pPr>
+        <w:ind w:left="2520" w:hanging="360"/>
+      </w:pPr>
+    </w:lvl>
+    <w:lvl w:ilvl="4" w:tplc="04090019" w:tentative="1">
+      <w:start w:val="1"/>
+      <w:numFmt w:val="lowerLetter"/>
+      <w:lvlText w:val="%5."/>
+      <w:lvlJc w:val="left"/>
+      <w:pPr>
+        <w:ind w:left="3240" w:hanging="360"/>
+      </w:pPr>
+    </w:lvl>
+    <w:lvl w:ilvl="5" w:tplc="0409001B" w:tentative="1">
+      <w:start w:val="1"/>
+      <w:numFmt w:val="lowerRoman"/>
+      <w:lvlText w:val="%6."/>
+      <w:lvlJc w:val="right"/>
+      <w:pPr>
+        <w:ind w:left="3960" w:hanging="180"/>
+      </w:pPr>
+    </w:lvl>
+    <w:lvl w:ilvl="6" w:tplc="0409000F" w:tentative="1">
+      <w:start w:val="1"/>
+      <w:numFmt w:val="decimal"/>
+      <w:lvlText w:val="%7."/>
+      <w:lvlJc w:val="left"/>
+      <w:pPr>
+        <w:ind w:left="4680" w:hanging="360"/>
+      </w:pPr>
+    </w:lvl>
+    <w:lvl w:ilvl="7" w:tplc="04090019" w:tentative="1">
+      <w:start w:val="1"/>
+      <w:numFmt w:val="lowerLetter"/>
+      <w:lvlText w:val="%8."/>
+      <w:lvlJc w:val="left"/>
+      <w:pPr>
+        <w:ind w:left="5400" w:hanging="360"/>
+      </w:pPr>
+    </w:lvl>
+    <w:lvl w:ilvl="8" w:tplc="0409001B" w:tentative="1">
+      <w:start w:val="1"/>
+      <w:numFmt w:val="lowerRoman"/>
+      <w:lvlText w:val="%9."/>
+      <w:lvlJc w:val="right"/>
+      <w:pPr>
+        <w:ind w:left="6120" w:hanging="180"/>
+      </w:pPr>
+    </w:lvl>
+  </w:abstractNum>
+  <w:abstractNum w:abstractNumId="2" w15:restartNumberingAfterBreak="0">
     <w:nsid w:val="084D164E"/>
     <w:multiLevelType w:val="singleLevel"/>
     <w:tmpl w:val="04160015"/>
@@ -5027,7 +4801,7 @@
       </w:rPr>
     </w:lvl>
   </w:abstractNum>
-  <w:abstractNum w:abstractNumId="2" w15:restartNumberingAfterBreak="0">
+  <w:abstractNum w:abstractNumId="3" w15:restartNumberingAfterBreak="0">
     <w:nsid w:val="1888489C"/>
     <w:multiLevelType w:val="hybridMultilevel"/>
     <w:tmpl w:val="E496E060"/>
@@ -5113,7 +4887,7 @@
       </w:pPr>
     </w:lvl>
   </w:abstractNum>
-  <w:abstractNum w:abstractNumId="3" w15:restartNumberingAfterBreak="0">
+  <w:abstractNum w:abstractNumId="4" w15:restartNumberingAfterBreak="0">
     <w:nsid w:val="22ED041E"/>
     <w:multiLevelType w:val="hybridMultilevel"/>
     <w:tmpl w:val="28C8E506"/>
@@ -5253,7 +5027,93 @@
       </w:rPr>
     </w:lvl>
   </w:abstractNum>
-  <w:abstractNum w:abstractNumId="4" w15:restartNumberingAfterBreak="0">
+  <w:abstractNum w:abstractNumId="5" w15:restartNumberingAfterBreak="0">
+    <w:nsid w:val="2D10768B"/>
+    <w:multiLevelType w:val="hybridMultilevel"/>
+    <w:tmpl w:val="230A9D50"/>
+    <w:lvl w:ilvl="0" w:tplc="0409000F">
+      <w:start w:val="1"/>
+      <w:numFmt w:val="decimal"/>
+      <w:lvlText w:val="%1."/>
+      <w:lvlJc w:val="left"/>
+      <w:pPr>
+        <w:ind w:left="360" w:hanging="360"/>
+      </w:pPr>
+    </w:lvl>
+    <w:lvl w:ilvl="1" w:tplc="04090019" w:tentative="1">
+      <w:start w:val="1"/>
+      <w:numFmt w:val="lowerLetter"/>
+      <w:lvlText w:val="%2."/>
+      <w:lvlJc w:val="left"/>
+      <w:pPr>
+        <w:ind w:left="1080" w:hanging="360"/>
+      </w:pPr>
+    </w:lvl>
+    <w:lvl w:ilvl="2" w:tplc="0409001B" w:tentative="1">
+      <w:start w:val="1"/>
+      <w:numFmt w:val="lowerRoman"/>
+      <w:lvlText w:val="%3."/>
+      <w:lvlJc w:val="right"/>
+      <w:pPr>
+        <w:ind w:left="1800" w:hanging="180"/>
+      </w:pPr>
+    </w:lvl>
+    <w:lvl w:ilvl="3" w:tplc="0409000F" w:tentative="1">
+      <w:start w:val="1"/>
+      <w:numFmt w:val="decimal"/>
+      <w:lvlText w:val="%4."/>
+      <w:lvlJc w:val="left"/>
+      <w:pPr>
+        <w:ind w:left="2520" w:hanging="360"/>
+      </w:pPr>
+    </w:lvl>
+    <w:lvl w:ilvl="4" w:tplc="04090019" w:tentative="1">
+      <w:start w:val="1"/>
+      <w:numFmt w:val="lowerLetter"/>
+      <w:lvlText w:val="%5."/>
+      <w:lvlJc w:val="left"/>
+      <w:pPr>
+        <w:ind w:left="3240" w:hanging="360"/>
+      </w:pPr>
+    </w:lvl>
+    <w:lvl w:ilvl="5" w:tplc="0409001B" w:tentative="1">
+      <w:start w:val="1"/>
+      <w:numFmt w:val="lowerRoman"/>
+      <w:lvlText w:val="%6."/>
+      <w:lvlJc w:val="right"/>
+      <w:pPr>
+        <w:ind w:left="3960" w:hanging="180"/>
+      </w:pPr>
+    </w:lvl>
+    <w:lvl w:ilvl="6" w:tplc="0409000F" w:tentative="1">
+      <w:start w:val="1"/>
+      <w:numFmt w:val="decimal"/>
+      <w:lvlText w:val="%7."/>
+      <w:lvlJc w:val="left"/>
+      <w:pPr>
+        <w:ind w:left="4680" w:hanging="360"/>
+      </w:pPr>
+    </w:lvl>
+    <w:lvl w:ilvl="7" w:tplc="04090019" w:tentative="1">
+      <w:start w:val="1"/>
+      <w:numFmt w:val="lowerLetter"/>
+      <w:lvlText w:val="%8."/>
+      <w:lvlJc w:val="left"/>
+      <w:pPr>
+        <w:ind w:left="5400" w:hanging="360"/>
+      </w:pPr>
+    </w:lvl>
+    <w:lvl w:ilvl="8" w:tplc="0409001B" w:tentative="1">
+      <w:start w:val="1"/>
+      <w:numFmt w:val="lowerRoman"/>
+      <w:lvlText w:val="%9."/>
+      <w:lvlJc w:val="right"/>
+      <w:pPr>
+        <w:ind w:left="6120" w:hanging="180"/>
+      </w:pPr>
+    </w:lvl>
+  </w:abstractNum>
+  <w:abstractNum w:abstractNumId="6" w15:restartNumberingAfterBreak="0">
     <w:nsid w:val="378C34AF"/>
     <w:multiLevelType w:val="singleLevel"/>
     <w:tmpl w:val="9992DF34"/>
@@ -5275,7 +5135,7 @@
       </w:rPr>
     </w:lvl>
   </w:abstractNum>
-  <w:abstractNum w:abstractNumId="5" w15:restartNumberingAfterBreak="0">
+  <w:abstractNum w:abstractNumId="7" w15:restartNumberingAfterBreak="0">
     <w:nsid w:val="4380353F"/>
     <w:multiLevelType w:val="singleLevel"/>
     <w:tmpl w:val="E7E82B24"/>
@@ -5295,7 +5155,7 @@
       </w:rPr>
     </w:lvl>
   </w:abstractNum>
-  <w:abstractNum w:abstractNumId="6" w15:restartNumberingAfterBreak="0">
+  <w:abstractNum w:abstractNumId="8" w15:restartNumberingAfterBreak="0">
     <w:nsid w:val="4DC70FD5"/>
     <w:multiLevelType w:val="hybridMultilevel"/>
     <w:tmpl w:val="2EEA20D4"/>
@@ -5435,7 +5295,7 @@
       </w:rPr>
     </w:lvl>
   </w:abstractNum>
-  <w:abstractNum w:abstractNumId="7" w15:restartNumberingAfterBreak="0">
+  <w:abstractNum w:abstractNumId="9" w15:restartNumberingAfterBreak="0">
     <w:nsid w:val="5245678F"/>
     <w:multiLevelType w:val="hybridMultilevel"/>
     <w:tmpl w:val="36327D36"/>
@@ -5548,7 +5408,7 @@
       </w:rPr>
     </w:lvl>
   </w:abstractNum>
-  <w:abstractNum w:abstractNumId="8" w15:restartNumberingAfterBreak="0">
+  <w:abstractNum w:abstractNumId="10" w15:restartNumberingAfterBreak="0">
     <w:nsid w:val="5C144230"/>
     <w:multiLevelType w:val="multilevel"/>
     <w:tmpl w:val="0D3878A0"/>
@@ -5688,7 +5548,7 @@
       </w:rPr>
     </w:lvl>
   </w:abstractNum>
-  <w:abstractNum w:abstractNumId="9" w15:restartNumberingAfterBreak="0">
+  <w:abstractNum w:abstractNumId="11" w15:restartNumberingAfterBreak="0">
     <w:nsid w:val="5C8F2D4C"/>
     <w:multiLevelType w:val="hybridMultilevel"/>
     <w:tmpl w:val="F5A8C2F4"/>
@@ -5828,7 +5688,7 @@
       </w:rPr>
     </w:lvl>
   </w:abstractNum>
-  <w:abstractNum w:abstractNumId="10" w15:restartNumberingAfterBreak="0">
+  <w:abstractNum w:abstractNumId="12" w15:restartNumberingAfterBreak="0">
     <w:nsid w:val="5FB2739A"/>
     <w:multiLevelType w:val="hybridMultilevel"/>
     <w:tmpl w:val="30349E4E"/>
@@ -5945,7 +5805,7 @@
       </w:pPr>
     </w:lvl>
   </w:abstractNum>
-  <w:abstractNum w:abstractNumId="11" w15:restartNumberingAfterBreak="0">
+  <w:abstractNum w:abstractNumId="13" w15:restartNumberingAfterBreak="0">
     <w:nsid w:val="612D57B4"/>
     <w:multiLevelType w:val="singleLevel"/>
     <w:tmpl w:val="DAA22320"/>
@@ -5965,7 +5825,7 @@
       </w:rPr>
     </w:lvl>
   </w:abstractNum>
-  <w:abstractNum w:abstractNumId="12" w15:restartNumberingAfterBreak="0">
+  <w:abstractNum w:abstractNumId="14" w15:restartNumberingAfterBreak="0">
     <w:nsid w:val="644E61B3"/>
     <w:multiLevelType w:val="hybridMultilevel"/>
     <w:tmpl w:val="BDAE3850"/>
@@ -6051,7 +5911,7 @@
       </w:pPr>
     </w:lvl>
   </w:abstractNum>
-  <w:abstractNum w:abstractNumId="13" w15:restartNumberingAfterBreak="0">
+  <w:abstractNum w:abstractNumId="15" w15:restartNumberingAfterBreak="0">
     <w:nsid w:val="65536D7C"/>
     <w:multiLevelType w:val="singleLevel"/>
     <w:tmpl w:val="0262A416"/>
@@ -6071,7 +5931,7 @@
       </w:rPr>
     </w:lvl>
   </w:abstractNum>
-  <w:abstractNum w:abstractNumId="14" w15:restartNumberingAfterBreak="0">
+  <w:abstractNum w:abstractNumId="16" w15:restartNumberingAfterBreak="0">
     <w:nsid w:val="68BA64C1"/>
     <w:multiLevelType w:val="hybridMultilevel"/>
     <w:tmpl w:val="0D3878A0"/>
@@ -6212,7 +6072,7 @@
       </w:rPr>
     </w:lvl>
   </w:abstractNum>
-  <w:abstractNum w:abstractNumId="15" w15:restartNumberingAfterBreak="0">
+  <w:abstractNum w:abstractNumId="17" w15:restartNumberingAfterBreak="0">
     <w:nsid w:val="6A7B2D6B"/>
     <w:multiLevelType w:val="hybridMultilevel"/>
     <w:tmpl w:val="52F4BA9C"/>
@@ -6325,7 +6185,7 @@
       </w:rPr>
     </w:lvl>
   </w:abstractNum>
-  <w:abstractNum w:abstractNumId="16" w15:restartNumberingAfterBreak="0">
+  <w:abstractNum w:abstractNumId="18" w15:restartNumberingAfterBreak="0">
     <w:nsid w:val="75BF7A12"/>
     <w:multiLevelType w:val="hybridMultilevel"/>
     <w:tmpl w:val="AF388D4A"/>
@@ -6438,7 +6298,7 @@
       </w:rPr>
     </w:lvl>
   </w:abstractNum>
-  <w:abstractNum w:abstractNumId="17" w15:restartNumberingAfterBreak="0">
+  <w:abstractNum w:abstractNumId="19" w15:restartNumberingAfterBreak="0">
     <w:nsid w:val="773A3CD5"/>
     <w:multiLevelType w:val="hybridMultilevel"/>
     <w:tmpl w:val="D766F398"/>
@@ -6579,58 +6439,64 @@
     </w:lvl>
   </w:abstractNum>
   <w:num w:numId="1" w16cid:durableId="1672949537">
-    <w:abstractNumId w:val="4"/>
+    <w:abstractNumId w:val="6"/>
   </w:num>
   <w:num w:numId="2" w16cid:durableId="1965430554">
-    <w:abstractNumId w:val="1"/>
+    <w:abstractNumId w:val="2"/>
   </w:num>
   <w:num w:numId="3" w16cid:durableId="926690744">
-    <w:abstractNumId w:val="11"/>
+    <w:abstractNumId w:val="13"/>
   </w:num>
   <w:num w:numId="4" w16cid:durableId="1823962684">
-    <w:abstractNumId w:val="13"/>
+    <w:abstractNumId w:val="15"/>
   </w:num>
   <w:num w:numId="5" w16cid:durableId="1913855150">
-    <w:abstractNumId w:val="5"/>
+    <w:abstractNumId w:val="7"/>
   </w:num>
   <w:num w:numId="6" w16cid:durableId="1710106697">
-    <w:abstractNumId w:val="17"/>
+    <w:abstractNumId w:val="19"/>
   </w:num>
   <w:num w:numId="7" w16cid:durableId="169611886">
-    <w:abstractNumId w:val="6"/>
+    <w:abstractNumId w:val="8"/>
   </w:num>
   <w:num w:numId="8" w16cid:durableId="516891533">
-    <w:abstractNumId w:val="14"/>
+    <w:abstractNumId w:val="16"/>
   </w:num>
   <w:num w:numId="9" w16cid:durableId="1396970709">
-    <w:abstractNumId w:val="10"/>
+    <w:abstractNumId w:val="12"/>
   </w:num>
   <w:num w:numId="10" w16cid:durableId="486481330">
     <w:abstractNumId w:val="0"/>
   </w:num>
   <w:num w:numId="11" w16cid:durableId="147670924">
-    <w:abstractNumId w:val="12"/>
+    <w:abstractNumId w:val="14"/>
   </w:num>
   <w:num w:numId="12" w16cid:durableId="827866172">
+    <w:abstractNumId w:val="4"/>
+  </w:num>
+  <w:num w:numId="13" w16cid:durableId="1202591021">
+    <w:abstractNumId w:val="11"/>
+  </w:num>
+  <w:num w:numId="14" w16cid:durableId="1560558805">
+    <w:abstractNumId w:val="10"/>
+  </w:num>
+  <w:num w:numId="15" w16cid:durableId="1696347229">
+    <w:abstractNumId w:val="9"/>
+  </w:num>
+  <w:num w:numId="16" w16cid:durableId="1580557104">
+    <w:abstractNumId w:val="17"/>
+  </w:num>
+  <w:num w:numId="17" w16cid:durableId="1006833955">
     <w:abstractNumId w:val="3"/>
   </w:num>
-  <w:num w:numId="13" w16cid:durableId="1202591021">
-    <w:abstractNumId w:val="9"/>
+  <w:num w:numId="18" w16cid:durableId="1197233360">
+    <w:abstractNumId w:val="18"/>
   </w:num>
-  <w:num w:numId="14" w16cid:durableId="1560558805">
-    <w:abstractNumId w:val="8"/>
+  <w:num w:numId="19" w16cid:durableId="519972222">
+    <w:abstractNumId w:val="1"/>
   </w:num>
-  <w:num w:numId="15" w16cid:durableId="1696347229">
-    <w:abstractNumId w:val="7"/>
-  </w:num>
-  <w:num w:numId="16" w16cid:durableId="1580557104">
-    <w:abstractNumId w:val="15"/>
-  </w:num>
-  <w:num w:numId="17" w16cid:durableId="1006833955">
-    <w:abstractNumId w:val="2"/>
-  </w:num>
-  <w:num w:numId="18" w16cid:durableId="1197233360">
-    <w:abstractNumId w:val="16"/>
+  <w:num w:numId="20" w16cid:durableId="783577613">
+    <w:abstractNumId w:val="5"/>
   </w:num>
 </w:numbering>
 </file>

</xml_diff>